<commit_message>
add reports and AI with out Design
</commit_message>
<xml_diff>
--- a/אפיון המערכת/מסמך אפיון .docx
+++ b/אפיון המערכת/מסמך אפיון .docx
@@ -177,6 +177,13 @@
       <w:r>
         <w:t>.</w:t>
       </w:r>
+      <w:r>
+        <w:rPr>
+          <w:rFonts w:hint="cs"/>
+          <w:rtl/>
+        </w:rPr>
+        <w:t xml:space="preserve"> -פיתוח בהמשך</w:t>
+      </w:r>
     </w:p>
     <w:p>
       <w:pPr>
@@ -375,6 +382,14 @@
       <w:r>
         <w:rPr>
           <w:rStyle w:val="a7"/>
+          <w:rFonts w:hint="cs"/>
+          <w:rtl/>
+        </w:rPr>
+        <w:t>(</w:t>
+      </w:r>
+      <w:r>
+        <w:rPr>
+          <w:rStyle w:val="a7"/>
           <w:rtl/>
         </w:rPr>
         <w:t>הוצאות והכנסות קבועות</w:t>
@@ -399,6 +414,16 @@
       </w:r>
       <w:r>
         <w:t>.</w:t>
+      </w:r>
+      <w:r>
+        <w:rPr>
+          <w:rStyle w:val="a7"/>
+          <w:rFonts w:hint="cs"/>
+          <w:b w:val="0"/>
+          <w:bCs w:val="0"/>
+          <w:rtl/>
+        </w:rPr>
+        <w:t>)-פיתוח המשך</w:t>
       </w:r>
     </w:p>
     <w:p>
@@ -1039,39 +1064,35 @@
         <w:t>לממשק המשתמש ב</w:t>
       </w:r>
       <w:r>
-        <w:t xml:space="preserve">-React </w:t>
-      </w:r>
-      <w:proofErr w:type="spellStart"/>
-      <w:r>
-        <w:rPr>
-          <w:rtl/>
-        </w:rPr>
-        <w:t>וב</w:t>
-      </w:r>
-      <w:proofErr w:type="spellEnd"/>
+        <w:t>-React</w:t>
+      </w:r>
+    </w:p>
+    <w:p>
+      <w:pPr>
+        <w:pStyle w:val="3"/>
+        <w:rPr>
+          <w:rtl/>
+        </w:rPr>
+      </w:pPr>
       <w:r>
         <w:rPr>
           <w:rFonts w:hint="cs"/>
           <w:rtl/>
         </w:rPr>
-        <w:t xml:space="preserve"> </w:t>
-      </w:r>
-      <w:r>
-        <w:t>Angular</w:t>
-      </w:r>
-    </w:p>
-    <w:p>
-      <w:pPr>
-        <w:pStyle w:val="3"/>
-        <w:rPr>
-          <w:rtl/>
-        </w:rPr>
-      </w:pPr>
+        <w:t>(</w:t>
+      </w:r>
       <w:r>
         <w:rPr>
           <w:rtl/>
         </w:rPr>
         <w:t>ספרינט 3 - פונקציונליות מתקדמת</w:t>
+      </w:r>
+      <w:r>
+        <w:rPr>
+          <w:rFonts w:hint="cs"/>
+          <w:rtl/>
+        </w:rPr>
+        <w:t>) פיתוח המשך ב"ה</w:t>
       </w:r>
     </w:p>
     <w:p>
@@ -1173,28 +1194,6 @@
     </w:p>
     <w:p>
       <w:pPr>
-        <w:numPr>
-          <w:ilvl w:val="0"/>
-          <w:numId w:val="9"/>
-        </w:numPr>
-        <w:spacing w:before="100" w:beforeAutospacing="1" w:after="100" w:afterAutospacing="1" w:line="240" w:lineRule="auto"/>
-      </w:pPr>
-      <w:r>
-        <w:rPr>
-          <w:rtl/>
-        </w:rPr>
-        <w:t>שיפור ביצועים ואופטימיזציה של השאילתות למסד הנתונים</w:t>
-      </w:r>
-      <w:r>
-        <w:rPr>
-          <w:rFonts w:hint="cs"/>
-          <w:rtl/>
-        </w:rPr>
-        <w:t>.</w:t>
-      </w:r>
-    </w:p>
-    <w:p>
-      <w:pPr>
         <w:pStyle w:val="3"/>
         <w:rPr>
           <w:rtl/>
@@ -1272,28 +1271,6 @@
           <w:ilvl w:val="0"/>
           <w:numId w:val="17"/>
         </w:numPr>
-      </w:pPr>
-      <w:r>
-        <w:rPr>
-          <w:rtl/>
-        </w:rPr>
-        <w:t>ספרינט 3 מוסיף פונקציות מתקדמות עם דגש על אוטומציה ומעקב</w:t>
-      </w:r>
-      <w:r>
-        <w:rPr>
-          <w:rFonts w:hint="cs"/>
-          <w:rtl/>
-        </w:rPr>
-        <w:t>.</w:t>
-      </w:r>
-    </w:p>
-    <w:p>
-      <w:pPr>
-        <w:pStyle w:val="a8"/>
-        <w:numPr>
-          <w:ilvl w:val="0"/>
-          <w:numId w:val="17"/>
-        </w:numPr>
         <w:rPr>
           <w:rtl/>
         </w:rPr>
@@ -1551,6 +1528,13 @@
         </w:rPr>
         <w:t>-</w:t>
       </w:r>
+      <w:r>
+        <w:rPr>
+          <w:rFonts w:hint="cs"/>
+          <w:rtl/>
+        </w:rPr>
+        <w:t>דוח שנתי לפי קטגוריות ודוח לפי תארכים נבחרים</w:t>
+      </w:r>
     </w:p>
     <w:p>
       <w:pPr>
@@ -1560,7 +1544,6 @@
         <w:rPr>
           <w:rtl/>
         </w:rPr>
-        <w:lastRenderedPageBreak/>
         <w:t>פונקציות מערכת</w:t>
       </w:r>
     </w:p>
@@ -1661,6 +1644,7 @@
           <w:rStyle w:val="HTMLCode"/>
           <w:rFonts w:eastAsiaTheme="majorEastAsia"/>
         </w:rPr>
+        <w:lastRenderedPageBreak/>
         <w:t>POST /</w:t>
       </w:r>
       <w:proofErr w:type="spellStart"/>
@@ -2639,7 +2623,6 @@
           <w:rStyle w:val="a7"/>
           <w:rtl/>
         </w:rPr>
-        <w:lastRenderedPageBreak/>
         <w:t>פלט</w:t>
       </w:r>
       <w:r>
@@ -2767,6 +2750,7 @@
           <w:b w:val="0"/>
           <w:bCs w:val="0"/>
         </w:rPr>
+        <w:lastRenderedPageBreak/>
         <w:t xml:space="preserve"> </w:t>
       </w:r>
       <w:proofErr w:type="spellStart"/>
@@ -3921,7 +3905,6 @@
         <w:rPr>
           <w:rStyle w:val="a7"/>
         </w:rPr>
-        <w:lastRenderedPageBreak/>
         <w:t>403:</w:t>
       </w:r>
       <w:r>
@@ -4007,6 +3990,7 @@
         <w:rPr>
           <w:rStyle w:val="a7"/>
         </w:rPr>
+        <w:lastRenderedPageBreak/>
         <w:t>Route:</w:t>
       </w:r>
       <w:r>
@@ -4372,71 +4356,6 @@
     </w:p>
     <w:p>
       <w:pPr>
-        <w:pStyle w:val="3"/>
-      </w:pPr>
-      <w:r>
-        <w:rPr>
-          <w:rtl/>
-        </w:rPr>
-        <w:t>אפליקציית ניהול</w:t>
-      </w:r>
-    </w:p>
-    <w:p>
-      <w:pPr>
-        <w:numPr>
-          <w:ilvl w:val="0"/>
-          <w:numId w:val="14"/>
-        </w:numPr>
-        <w:spacing w:before="100" w:beforeAutospacing="1" w:after="100" w:afterAutospacing="1" w:line="240" w:lineRule="auto"/>
-      </w:pPr>
-      <w:r>
-        <w:rPr>
-          <w:rtl/>
-        </w:rPr>
-        <w:t>צפייה בסטטיסטיקות ודו"חות פעילות משתמשים</w:t>
-      </w:r>
-      <w:r>
-        <w:t>.</w:t>
-      </w:r>
-    </w:p>
-    <w:p>
-      <w:pPr>
-        <w:numPr>
-          <w:ilvl w:val="0"/>
-          <w:numId w:val="14"/>
-        </w:numPr>
-        <w:spacing w:before="100" w:beforeAutospacing="1" w:after="100" w:afterAutospacing="1" w:line="240" w:lineRule="auto"/>
-      </w:pPr>
-      <w:r>
-        <w:rPr>
-          <w:rtl/>
-        </w:rPr>
-        <w:t>הגדרת גבולות תקציב ושליחת התראות אוטומטיות</w:t>
-      </w:r>
-      <w:r>
-        <w:t>.</w:t>
-      </w:r>
-    </w:p>
-    <w:p>
-      <w:pPr>
-        <w:numPr>
-          <w:ilvl w:val="0"/>
-          <w:numId w:val="14"/>
-        </w:numPr>
-        <w:spacing w:before="100" w:beforeAutospacing="1" w:after="100" w:afterAutospacing="1" w:line="240" w:lineRule="auto"/>
-      </w:pPr>
-      <w:r>
-        <w:rPr>
-          <w:rtl/>
-        </w:rPr>
-        <w:t>ניהול משתמשים והרשאות גישה</w:t>
-      </w:r>
-      <w:r>
-        <w:t>.</w:t>
-      </w:r>
-    </w:p>
-    <w:p>
-      <w:pPr>
         <w:pStyle w:val="2"/>
         <w:rPr>
           <w:rtl/>
@@ -4446,7 +4365,6 @@
         <w:rPr>
           <w:rtl/>
         </w:rPr>
-        <w:lastRenderedPageBreak/>
         <w:t>תרשים מבנה הטבלאות</w:t>
       </w:r>
     </w:p>

</xml_diff>